<commit_message>
Sincronização de repositórios: local e remoto
</commit_message>
<xml_diff>
--- a/textos/trajetoria.docx
+++ b/textos/trajetoria.docx
@@ -58,11 +58,17 @@
       <w:r>
         <w:t>Em maio de 2011 iniciei na empresa CLR Internet (UOL Host) do grupo UOL, empresa de hospedagem de sites. Lá prestava suporte aos clientes corporativos e não corporativos do serviço de hospedagem de sites. Trabalei lá até março de 2013 e fui dispensado.</w:t>
       </w:r>
-    </w:p>
-    <w:p/>
-    <w:p>
-      <w:r>
-        <w:t>Neste período de 2011 iniciei a faculdade cursando Tecnólogo em Análise e Desenvolvimento de Sistemas e entre muitas desistencias e retomadas consegui concluir o curso em 2019.</w:t>
+      <w:r>
+        <w:t xml:space="preserve"> </w:t>
+      </w:r>
+      <w:r>
+        <w:t>Neste período de 2011</w:t>
+      </w:r>
+      <w:r>
+        <w:t xml:space="preserve"> havia iniciado</w:t>
+      </w:r>
+      <w:r>
+        <w:t xml:space="preserve"> a faculdade cursando Tecnólogo em Análise e Desenvolvimento de Sistemas e entre muitas desistencias e retomadas consegui concluir o curso em 2019.</w:t>
       </w:r>
     </w:p>
     <w:p/>

</xml_diff>